<commit_message>
Made changes to memo and excel file
</commit_message>
<xml_diff>
--- a/assignment5/part1/Memo.docx
+++ b/assignment5/part1/Memo.docx
@@ -36,12 +36,24 @@
     <w:p>
       <w:pPr>
         <w:jc w:val="right"/>
-      </w:pPr>
-      <w:r>
+        <w:rPr>
+          <w:i/>
+          <w:iCs/>
+        </w:rPr>
+      </w:pPr>
+      <w:r>
+        <w:rPr>
+          <w:i/>
+          <w:iCs/>
+        </w:rPr>
         <w:t xml:space="preserve">By Divit Koradia, Ethan </w:t>
       </w:r>
       <w:proofErr w:type="spellStart"/>
       <w:r>
+        <w:rPr>
+          <w:i/>
+          <w:iCs/>
+        </w:rPr>
         <w:t>Griffee</w:t>
       </w:r>
       <w:proofErr w:type="spellEnd"/>
@@ -186,30 +198,463 @@
           <w:u w:val="single"/>
         </w:rPr>
       </w:pPr>
-    </w:p>
-    <w:p/>
-    <w:p/>
-    <w:p/>
-    <w:p/>
-    <w:p/>
-    <w:p>
-      <w:pPr>
-        <w:rPr>
-          <w:u w:val="single"/>
-        </w:rPr>
-      </w:pPr>
-    </w:p>
-    <w:p>
-      <w:pPr>
-        <w:tabs>
-          <w:tab w:val="left" w:pos="3618"/>
-        </w:tabs>
-      </w:pPr>
-      <w:r>
-        <w:tab/>
-      </w:r>
       <w:bookmarkStart w:id="0" w:name="_GoBack"/>
       <w:bookmarkEnd w:id="0"/>
+    </w:p>
+    <w:p>
+      <w:pPr>
+        <w:rPr>
+          <w:u w:val="single"/>
+        </w:rPr>
+      </w:pPr>
+    </w:p>
+    <w:p>
+      <w:pPr>
+        <w:rPr>
+          <w:rFonts w:ascii="Charter-Racket" w:hAnsi="Charter-Racket"/>
+          <w:color w:val="000000"/>
+          <w:sz w:val="27"/>
+          <w:szCs w:val="27"/>
+          <w:shd w:val="clear" w:color="auto" w:fill="FFFFFF"/>
+        </w:rPr>
+      </w:pPr>
+      <w:r>
+        <w:rPr>
+          <w:color w:val="000000" w:themeColor="text1"/>
+          <w:u w:val="single"/>
+          <w:shd w:val="clear" w:color="auto" w:fill="FFFFFF"/>
+        </w:rPr>
+        <w:t>Analysis</w:t>
+      </w:r>
+      <w:r>
+        <w:rPr>
+          <w:color w:val="000000" w:themeColor="text1"/>
+          <w:u w:val="single"/>
+          <w:shd w:val="clear" w:color="auto" w:fill="FFFFFF"/>
+        </w:rPr>
+        <w:t xml:space="preserve"> performed</w:t>
+      </w:r>
+      <w:r>
+        <w:rPr>
+          <w:rFonts w:ascii="Charter-Racket" w:hAnsi="Charter-Racket"/>
+          <w:color w:val="000000" w:themeColor="text1"/>
+          <w:sz w:val="27"/>
+          <w:szCs w:val="27"/>
+          <w:shd w:val="clear" w:color="auto" w:fill="FFFFFF"/>
+        </w:rPr>
+        <w:t> </w:t>
+      </w:r>
+    </w:p>
+    <w:p/>
+    <w:p>
+      <w:pPr>
+        <w:jc w:val="both"/>
+      </w:pPr>
+      <w:r>
+        <w:t>I</w:t>
+      </w:r>
+      <w:r>
+        <w:t>n</w:t>
+      </w:r>
+      <w:r>
+        <w:t xml:space="preserve"> order to test performance differences between </w:t>
+      </w:r>
+      <w:r>
+        <w:rPr>
+          <w:b/>
+          <w:bCs/>
+        </w:rPr>
+        <w:t>map</w:t>
+      </w:r>
+      <w:r>
+        <w:t xml:space="preserve"> and </w:t>
+      </w:r>
+      <w:proofErr w:type="spellStart"/>
+      <w:r>
+        <w:rPr>
+          <w:b/>
+          <w:bCs/>
+        </w:rPr>
+        <w:t>pmap</w:t>
+      </w:r>
+      <w:proofErr w:type="spellEnd"/>
+      <w:r>
+        <w:rPr>
+          <w:b/>
+          <w:bCs/>
+        </w:rPr>
+        <w:t xml:space="preserve">, </w:t>
+      </w:r>
+      <w:r>
+        <w:t>we did the following:</w:t>
+      </w:r>
+    </w:p>
+    <w:p>
+      <w:pPr>
+        <w:pStyle w:val="ListParagraph"/>
+        <w:numPr>
+          <w:ilvl w:val="0"/>
+          <w:numId w:val="1"/>
+        </w:numPr>
+        <w:jc w:val="both"/>
+        <w:rPr>
+          <w:rFonts w:ascii="Times New Roman" w:hAnsi="Times New Roman" w:cs="Times New Roman"/>
+        </w:rPr>
+      </w:pPr>
+      <w:r>
+        <w:rPr>
+          <w:rFonts w:ascii="Times New Roman" w:hAnsi="Times New Roman" w:cs="Times New Roman"/>
+        </w:rPr>
+        <w:t>Used a for loop to create a synthetic datafile.txt with approximately 3.5 million rows and 11 columns.</w:t>
+      </w:r>
+    </w:p>
+    <w:p>
+      <w:pPr>
+        <w:pStyle w:val="ListParagraph"/>
+        <w:numPr>
+          <w:ilvl w:val="0"/>
+          <w:numId w:val="1"/>
+        </w:numPr>
+        <w:jc w:val="both"/>
+        <w:rPr>
+          <w:rFonts w:ascii="Times New Roman" w:hAnsi="Times New Roman" w:cs="Times New Roman"/>
+        </w:rPr>
+      </w:pPr>
+      <w:r>
+        <w:rPr>
+          <w:rFonts w:ascii="Times New Roman" w:hAnsi="Times New Roman" w:cs="Times New Roman"/>
+        </w:rPr>
+        <w:t xml:space="preserve">Implemented 4500NE teams’ </w:t>
+      </w:r>
+      <w:proofErr w:type="spellStart"/>
+      <w:r>
+        <w:rPr>
+          <w:rFonts w:ascii="Times New Roman" w:hAnsi="Times New Roman" w:cs="Times New Roman"/>
+        </w:rPr>
+        <w:t>SoReR</w:t>
+      </w:r>
+      <w:proofErr w:type="spellEnd"/>
+      <w:r>
+        <w:rPr>
+          <w:rFonts w:ascii="Times New Roman" w:hAnsi="Times New Roman" w:cs="Times New Roman"/>
+        </w:rPr>
+        <w:t xml:space="preserve"> by replacing their columns with the columns in our data frame so that we could read the datafile.txt and populate our data frame.</w:t>
+      </w:r>
+    </w:p>
+    <w:p>
+      <w:pPr>
+        <w:pStyle w:val="ListParagraph"/>
+        <w:numPr>
+          <w:ilvl w:val="0"/>
+          <w:numId w:val="1"/>
+        </w:numPr>
+        <w:jc w:val="both"/>
+        <w:rPr>
+          <w:rFonts w:ascii="Times New Roman" w:hAnsi="Times New Roman" w:cs="Times New Roman"/>
+        </w:rPr>
+      </w:pPr>
+      <w:r>
+        <w:rPr>
+          <w:rFonts w:ascii="Times New Roman" w:hAnsi="Times New Roman" w:cs="Times New Roman"/>
+        </w:rPr>
+        <w:t xml:space="preserve">Once we had populated the data frame with information, we created two different Rower subclasses to test the behavior and implementation of our </w:t>
+      </w:r>
+      <w:r>
+        <w:rPr>
+          <w:rFonts w:ascii="Times New Roman" w:hAnsi="Times New Roman" w:cs="Times New Roman"/>
+          <w:b/>
+          <w:bCs/>
+        </w:rPr>
+        <w:t>map</w:t>
+      </w:r>
+      <w:r>
+        <w:rPr>
+          <w:rFonts w:ascii="Times New Roman" w:hAnsi="Times New Roman" w:cs="Times New Roman"/>
+        </w:rPr>
+        <w:t xml:space="preserve"> and </w:t>
+      </w:r>
+      <w:proofErr w:type="spellStart"/>
+      <w:r>
+        <w:rPr>
+          <w:rFonts w:ascii="Times New Roman" w:hAnsi="Times New Roman" w:cs="Times New Roman"/>
+          <w:b/>
+          <w:bCs/>
+        </w:rPr>
+        <w:t>pmap</w:t>
+      </w:r>
+      <w:proofErr w:type="spellEnd"/>
+      <w:r>
+        <w:rPr>
+          <w:rFonts w:ascii="Times New Roman" w:hAnsi="Times New Roman" w:cs="Times New Roman"/>
+        </w:rPr>
+        <w:t xml:space="preserve"> function. </w:t>
+      </w:r>
+    </w:p>
+    <w:p>
+      <w:pPr>
+        <w:pStyle w:val="ListParagraph"/>
+        <w:numPr>
+          <w:ilvl w:val="1"/>
+          <w:numId w:val="1"/>
+        </w:numPr>
+        <w:jc w:val="both"/>
+        <w:rPr>
+          <w:rFonts w:ascii="Times New Roman" w:hAnsi="Times New Roman" w:cs="Times New Roman"/>
+        </w:rPr>
+      </w:pPr>
+      <w:r>
+        <w:rPr>
+          <w:rFonts w:ascii="Times New Roman" w:hAnsi="Times New Roman" w:cs="Times New Roman"/>
+        </w:rPr>
+        <w:t>Rower1 – is a dumb rower which counts up to 10,000 for every row it parses and then returns the sum of counts for each row in the data frame.</w:t>
+      </w:r>
+    </w:p>
+    <w:p>
+      <w:pPr>
+        <w:pStyle w:val="ListParagraph"/>
+        <w:numPr>
+          <w:ilvl w:val="1"/>
+          <w:numId w:val="1"/>
+        </w:numPr>
+        <w:jc w:val="both"/>
+        <w:rPr>
+          <w:rFonts w:ascii="Times New Roman" w:hAnsi="Times New Roman" w:cs="Times New Roman"/>
+        </w:rPr>
+      </w:pPr>
+      <w:r>
+        <w:rPr>
+          <w:rFonts w:ascii="Times New Roman" w:hAnsi="Times New Roman" w:cs="Times New Roman"/>
+        </w:rPr>
+        <w:t xml:space="preserve">Rower2 – </w:t>
+      </w:r>
+    </w:p>
+    <w:p>
+      <w:pPr>
+        <w:pStyle w:val="ListParagraph"/>
+        <w:numPr>
+          <w:ilvl w:val="0"/>
+          <w:numId w:val="1"/>
+        </w:numPr>
+        <w:jc w:val="both"/>
+        <w:rPr>
+          <w:rFonts w:ascii="Times New Roman" w:hAnsi="Times New Roman" w:cs="Times New Roman"/>
+          <w:u w:val="single"/>
+        </w:rPr>
+      </w:pPr>
+      <w:r>
+        <w:rPr>
+          <w:rFonts w:ascii="Times New Roman" w:hAnsi="Times New Roman" w:cs="Times New Roman"/>
+        </w:rPr>
+        <w:t xml:space="preserve">For testing purposes, we choose to run each of the rower </w:t>
+      </w:r>
+      <w:r>
+        <w:rPr>
+          <w:rFonts w:ascii="Times New Roman" w:hAnsi="Times New Roman" w:cs="Times New Roman"/>
+        </w:rPr>
+        <w:t>subclasses</w:t>
+      </w:r>
+      <w:r>
+        <w:rPr>
+          <w:rFonts w:ascii="Times New Roman" w:hAnsi="Times New Roman" w:cs="Times New Roman"/>
+        </w:rPr>
+        <w:t xml:space="preserve"> with </w:t>
+      </w:r>
+      <w:r>
+        <w:rPr>
+          <w:rFonts w:ascii="Times New Roman" w:hAnsi="Times New Roman" w:cs="Times New Roman"/>
+        </w:rPr>
+        <w:t xml:space="preserve">our </w:t>
+      </w:r>
+      <w:r>
+        <w:rPr>
+          <w:rFonts w:ascii="Times New Roman" w:hAnsi="Times New Roman" w:cs="Times New Roman"/>
+          <w:b/>
+          <w:bCs/>
+        </w:rPr>
+        <w:t>map</w:t>
+      </w:r>
+      <w:r>
+        <w:rPr>
+          <w:rFonts w:ascii="Times New Roman" w:hAnsi="Times New Roman" w:cs="Times New Roman"/>
+        </w:rPr>
+        <w:t xml:space="preserve"> and </w:t>
+      </w:r>
+      <w:proofErr w:type="spellStart"/>
+      <w:r>
+        <w:rPr>
+          <w:rFonts w:ascii="Times New Roman" w:hAnsi="Times New Roman" w:cs="Times New Roman"/>
+          <w:b/>
+          <w:bCs/>
+        </w:rPr>
+        <w:t>pmap</w:t>
+      </w:r>
+      <w:proofErr w:type="spellEnd"/>
+      <w:r>
+        <w:rPr>
+          <w:rFonts w:ascii="Times New Roman" w:hAnsi="Times New Roman" w:cs="Times New Roman"/>
+        </w:rPr>
+        <w:t xml:space="preserve"> </w:t>
+      </w:r>
+      <w:r>
+        <w:rPr>
+          <w:rFonts w:ascii="Times New Roman" w:hAnsi="Times New Roman" w:cs="Times New Roman"/>
+        </w:rPr>
+        <w:t xml:space="preserve">function </w:t>
+      </w:r>
+      <w:r>
+        <w:rPr>
+          <w:rFonts w:ascii="Times New Roman" w:hAnsi="Times New Roman" w:cs="Times New Roman"/>
+        </w:rPr>
+        <w:t xml:space="preserve">for </w:t>
+      </w:r>
+      <w:r>
+        <w:rPr>
+          <w:rFonts w:ascii="Times New Roman" w:hAnsi="Times New Roman" w:cs="Times New Roman"/>
+        </w:rPr>
+        <w:t xml:space="preserve">three </w:t>
+      </w:r>
+      <w:r>
+        <w:rPr>
+          <w:rFonts w:ascii="Times New Roman" w:hAnsi="Times New Roman" w:cs="Times New Roman"/>
+        </w:rPr>
+        <w:t>different values of len</w:t>
+      </w:r>
+      <w:r>
+        <w:rPr>
+          <w:rFonts w:ascii="Times New Roman" w:hAnsi="Times New Roman" w:cs="Times New Roman"/>
+        </w:rPr>
+        <w:t>gth (number of rows we read from the datafile.txt) to record the CPU time it took</w:t>
+      </w:r>
+      <w:r>
+        <w:rPr>
+          <w:rFonts w:ascii="Times New Roman" w:hAnsi="Times New Roman" w:cs="Times New Roman"/>
+        </w:rPr>
+        <w:t xml:space="preserve"> to execute the code</w:t>
+      </w:r>
+      <w:r>
+        <w:rPr>
+          <w:rFonts w:ascii="Times New Roman" w:hAnsi="Times New Roman" w:cs="Times New Roman"/>
+        </w:rPr>
+        <w:t>.</w:t>
+      </w:r>
+      <w:r>
+        <w:rPr>
+          <w:rFonts w:ascii="Times New Roman" w:hAnsi="Times New Roman" w:cs="Times New Roman"/>
+        </w:rPr>
+        <w:t xml:space="preserve"> We repeat this process three times for accuracy and also because we plot the averages in our graphs.</w:t>
+      </w:r>
+      <w:r>
+        <w:rPr>
+          <w:rFonts w:ascii="Times New Roman" w:hAnsi="Times New Roman" w:cs="Times New Roman"/>
+        </w:rPr>
+        <w:t xml:space="preserve"> Lastly, we run the same test on a different computer for a holistic viewpoint of how our functions perform across different software and hardware specifications.</w:t>
+      </w:r>
+    </w:p>
+    <w:p>
+      <w:pPr>
+        <w:pStyle w:val="ListParagraph"/>
+        <w:numPr>
+          <w:ilvl w:val="0"/>
+          <w:numId w:val="1"/>
+        </w:numPr>
+        <w:jc w:val="both"/>
+        <w:rPr>
+          <w:rFonts w:ascii="Times New Roman" w:hAnsi="Times New Roman" w:cs="Times New Roman"/>
+          <w:color w:val="000000" w:themeColor="text1"/>
+        </w:rPr>
+      </w:pPr>
+      <w:r>
+        <w:rPr>
+          <w:rFonts w:ascii="Times New Roman" w:hAnsi="Times New Roman" w:cs="Times New Roman"/>
+          <w:color w:val="000000" w:themeColor="text1"/>
+        </w:rPr>
+        <w:t>We used our personal laptops as test benches. Both of us had the latest version of macOS Catalina (v 10.15.3), however, our hardware configurations were different.</w:t>
+      </w:r>
+    </w:p>
+    <w:p>
+      <w:pPr>
+        <w:pStyle w:val="ListParagraph"/>
+        <w:numPr>
+          <w:ilvl w:val="1"/>
+          <w:numId w:val="1"/>
+        </w:numPr>
+        <w:jc w:val="both"/>
+        <w:rPr>
+          <w:rFonts w:ascii="Times New Roman" w:hAnsi="Times New Roman" w:cs="Times New Roman"/>
+          <w:color w:val="000000" w:themeColor="text1"/>
+        </w:rPr>
+      </w:pPr>
+      <w:r>
+        <w:rPr>
+          <w:rFonts w:ascii="Times New Roman" w:hAnsi="Times New Roman" w:cs="Times New Roman"/>
+          <w:color w:val="000000" w:themeColor="text1"/>
+        </w:rPr>
+        <w:t xml:space="preserve">Ethan’s laptop is running a 2015 </w:t>
+      </w:r>
+      <w:r>
+        <w:rPr>
+          <w:rFonts w:ascii="Times New Roman" w:hAnsi="Times New Roman" w:cs="Times New Roman"/>
+          <w:color w:val="000000" w:themeColor="text1"/>
+        </w:rPr>
+        <w:t>2.2 GHz Quad-Core Intel Core i7</w:t>
+      </w:r>
+      <w:r>
+        <w:rPr>
+          <w:rFonts w:ascii="Times New Roman" w:hAnsi="Times New Roman" w:cs="Times New Roman"/>
+          <w:color w:val="000000" w:themeColor="text1"/>
+        </w:rPr>
+        <w:t xml:space="preserve"> with 16GB of ram.</w:t>
+      </w:r>
+    </w:p>
+    <w:p>
+      <w:pPr>
+        <w:pStyle w:val="ListParagraph"/>
+        <w:numPr>
+          <w:ilvl w:val="1"/>
+          <w:numId w:val="1"/>
+        </w:numPr>
+        <w:jc w:val="both"/>
+        <w:rPr>
+          <w:rFonts w:ascii="Times New Roman" w:hAnsi="Times New Roman" w:cs="Times New Roman"/>
+          <w:color w:val="000000" w:themeColor="text1"/>
+        </w:rPr>
+      </w:pPr>
+      <w:proofErr w:type="spellStart"/>
+      <w:r>
+        <w:rPr>
+          <w:rFonts w:ascii="Times New Roman" w:hAnsi="Times New Roman" w:cs="Times New Roman"/>
+          <w:color w:val="000000" w:themeColor="text1"/>
+        </w:rPr>
+        <w:t>Divit’s</w:t>
+      </w:r>
+      <w:proofErr w:type="spellEnd"/>
+      <w:r>
+        <w:rPr>
+          <w:rFonts w:ascii="Times New Roman" w:hAnsi="Times New Roman" w:cs="Times New Roman"/>
+          <w:color w:val="000000" w:themeColor="text1"/>
+        </w:rPr>
+        <w:t xml:space="preserve"> laptop is running a 2019 </w:t>
+      </w:r>
+      <w:r>
+        <w:rPr>
+          <w:rFonts w:ascii="Times New Roman" w:hAnsi="Times New Roman" w:cs="Times New Roman"/>
+          <w:color w:val="000000" w:themeColor="text1"/>
+        </w:rPr>
+        <w:t>2.4 GHz Quad-Core Intel Core i5</w:t>
+      </w:r>
+      <w:r>
+        <w:rPr>
+          <w:rFonts w:ascii="Times New Roman" w:hAnsi="Times New Roman" w:cs="Times New Roman"/>
+          <w:color w:val="000000" w:themeColor="text1"/>
+        </w:rPr>
+        <w:t xml:space="preserve"> with 8GB of ram.</w:t>
+      </w:r>
+    </w:p>
+    <w:p>
+      <w:pPr>
+        <w:ind w:left="1080"/>
+        <w:jc w:val="both"/>
+      </w:pPr>
     </w:p>
     <w:sectPr>
       <w:pgSz w:w="12240" w:h="15840"/>
@@ -219,6 +664,103 @@
     </w:sectPr>
   </w:body>
 </w:document>
+</file>
+
+<file path=word/numbering.xml><?xml version="1.0" encoding="utf-8"?>
+<w:numbering xmlns:wpc="http://schemas.microsoft.com/office/word/2010/wordprocessingCanvas" xmlns:cx="http://schemas.microsoft.com/office/drawing/2014/chartex" xmlns:cx1="http://schemas.microsoft.com/office/drawing/2015/9/8/chartex" xmlns:cx2="http://schemas.microsoft.com/office/drawing/2015/10/21/chartex" xmlns:cx3="http://schemas.microsoft.com/office/drawing/2016/5/9/chartex" xmlns:cx4="http://schemas.microsoft.com/office/drawing/2016/5/10/chartex" xmlns:cx5="http://schemas.microsoft.com/office/drawing/2016/5/11/chartex" xmlns:cx6="http://schemas.microsoft.com/office/drawing/2016/5/12/chartex" xmlns:cx7="http://schemas.microsoft.com/office/drawing/2016/5/13/chartex" xmlns:cx8="http://schemas.microsoft.com/office/drawing/2016/5/14/chartex" xmlns:mc="http://schemas.openxmlformats.org/markup-compatibility/2006" xmlns:aink="http://schemas.microsoft.com/office/drawing/2016/ink" xmlns:am3d="http://schemas.microsoft.com/office/drawing/2017/model3d" xmlns:o="urn:schemas-microsoft-com:office:office" xmlns:r="http://schemas.openxmlformats.org/officeDocument/2006/relationships" xmlns:m="http://schemas.openxmlformats.org/officeDocument/2006/math" xmlns:v="urn:schemas-microsoft-com:vml" xmlns:wp14="http://schemas.microsoft.com/office/word/2010/wordprocessingDrawing" xmlns:wp="http://schemas.openxmlformats.org/drawingml/2006/wordprocessingDrawing" xmlns:w10="urn:schemas-microsoft-com:office:word" xmlns:w="http://schemas.openxmlformats.org/wordprocessingml/2006/main" xmlns:w14="http://schemas.microsoft.com/office/word/2010/wordml" xmlns:w15="http://schemas.microsoft.com/office/word/2012/wordml" xmlns:w16cid="http://schemas.microsoft.com/office/word/2016/wordml/cid" xmlns:w16se="http://schemas.microsoft.com/office/word/2015/wordml/symex" xmlns:wpg="http://schemas.microsoft.com/office/word/2010/wordprocessingGroup" xmlns:wpi="http://schemas.microsoft.com/office/word/2010/wordprocessingInk" xmlns:wne="http://schemas.microsoft.com/office/word/2006/wordml" xmlns:wps="http://schemas.microsoft.com/office/word/2010/wordprocessingShape" mc:Ignorable="w14 w15 w16se w16cid wp14">
+  <w:abstractNum w:abstractNumId="0" w15:restartNumberingAfterBreak="0">
+    <w:nsid w:val="32D97DFA"/>
+    <w:multiLevelType w:val="hybridMultilevel"/>
+    <w:tmpl w:val="53F673CC"/>
+    <w:lvl w:ilvl="0" w:tplc="0409000F">
+      <w:start w:val="1"/>
+      <w:numFmt w:val="decimal"/>
+      <w:lvlText w:val="%1."/>
+      <w:lvlJc w:val="left"/>
+      <w:pPr>
+        <w:ind w:left="720" w:hanging="360"/>
+      </w:pPr>
+      <w:rPr>
+        <w:rFonts w:hint="default"/>
+      </w:rPr>
+    </w:lvl>
+    <w:lvl w:ilvl="1" w:tplc="04090019">
+      <w:start w:val="1"/>
+      <w:numFmt w:val="lowerLetter"/>
+      <w:lvlText w:val="%2."/>
+      <w:lvlJc w:val="left"/>
+      <w:pPr>
+        <w:ind w:left="1440" w:hanging="360"/>
+      </w:pPr>
+    </w:lvl>
+    <w:lvl w:ilvl="2" w:tplc="0409001B" w:tentative="1">
+      <w:start w:val="1"/>
+      <w:numFmt w:val="lowerRoman"/>
+      <w:lvlText w:val="%3."/>
+      <w:lvlJc w:val="right"/>
+      <w:pPr>
+        <w:ind w:left="2160" w:hanging="180"/>
+      </w:pPr>
+    </w:lvl>
+    <w:lvl w:ilvl="3" w:tplc="0409000F" w:tentative="1">
+      <w:start w:val="1"/>
+      <w:numFmt w:val="decimal"/>
+      <w:lvlText w:val="%4."/>
+      <w:lvlJc w:val="left"/>
+      <w:pPr>
+        <w:ind w:left="2880" w:hanging="360"/>
+      </w:pPr>
+    </w:lvl>
+    <w:lvl w:ilvl="4" w:tplc="04090019" w:tentative="1">
+      <w:start w:val="1"/>
+      <w:numFmt w:val="lowerLetter"/>
+      <w:lvlText w:val="%5."/>
+      <w:lvlJc w:val="left"/>
+      <w:pPr>
+        <w:ind w:left="3600" w:hanging="360"/>
+      </w:pPr>
+    </w:lvl>
+    <w:lvl w:ilvl="5" w:tplc="0409001B" w:tentative="1">
+      <w:start w:val="1"/>
+      <w:numFmt w:val="lowerRoman"/>
+      <w:lvlText w:val="%6."/>
+      <w:lvlJc w:val="right"/>
+      <w:pPr>
+        <w:ind w:left="4320" w:hanging="180"/>
+      </w:pPr>
+    </w:lvl>
+    <w:lvl w:ilvl="6" w:tplc="0409000F" w:tentative="1">
+      <w:start w:val="1"/>
+      <w:numFmt w:val="decimal"/>
+      <w:lvlText w:val="%7."/>
+      <w:lvlJc w:val="left"/>
+      <w:pPr>
+        <w:ind w:left="5040" w:hanging="360"/>
+      </w:pPr>
+    </w:lvl>
+    <w:lvl w:ilvl="7" w:tplc="04090019" w:tentative="1">
+      <w:start w:val="1"/>
+      <w:numFmt w:val="lowerLetter"/>
+      <w:lvlText w:val="%8."/>
+      <w:lvlJc w:val="left"/>
+      <w:pPr>
+        <w:ind w:left="5760" w:hanging="360"/>
+      </w:pPr>
+    </w:lvl>
+    <w:lvl w:ilvl="8" w:tplc="0409001B" w:tentative="1">
+      <w:start w:val="1"/>
+      <w:numFmt w:val="lowerRoman"/>
+      <w:lvlText w:val="%9."/>
+      <w:lvlJc w:val="right"/>
+      <w:pPr>
+        <w:ind w:left="6480" w:hanging="180"/>
+      </w:pPr>
+    </w:lvl>
+  </w:abstractNum>
+  <w:num w:numId="1">
+    <w:abstractNumId w:val="0"/>
+  </w:num>
+</w:numbering>
 </file>
 
 <file path=word/styles.xml><?xml version="1.0" encoding="utf-8"?>
@@ -615,6 +1157,10 @@
   <w:style w:type="paragraph" w:default="1" w:styleId="Normal">
     <w:name w:val="Normal"/>
     <w:qFormat/>
+    <w:rsid w:val="009E64A4"/>
+    <w:rPr>
+      <w:rFonts w:ascii="Times New Roman" w:eastAsia="Times New Roman" w:hAnsi="Times New Roman" w:cs="Times New Roman"/>
+    </w:rPr>
   </w:style>
   <w:style w:type="character" w:default="1" w:styleId="DefaultParagraphFont">
     <w:name w:val="Default Paragraph Font"/>
@@ -642,6 +1188,20 @@
     <w:uiPriority w:val="99"/>
     <w:semiHidden/>
     <w:unhideWhenUsed/>
+  </w:style>
+  <w:style w:type="paragraph" w:styleId="ListParagraph">
+    <w:name w:val="List Paragraph"/>
+    <w:basedOn w:val="Normal"/>
+    <w:uiPriority w:val="34"/>
+    <w:qFormat/>
+    <w:rsid w:val="00F7381B"/>
+    <w:pPr>
+      <w:ind w:left="720"/>
+      <w:contextualSpacing/>
+    </w:pPr>
+    <w:rPr>
+      <w:rFonts w:asciiTheme="minorHAnsi" w:eastAsiaTheme="minorHAnsi" w:hAnsiTheme="minorHAnsi" w:cstheme="minorBidi"/>
+    </w:rPr>
   </w:style>
 </w:styles>
 </file>

</xml_diff>